<commit_message>
Syncronization mechanism with GeodataProcessingService #30 GeodataProcessingService: accept and save data from mobile #31
</commit_message>
<xml_diff>
--- a/DiplomaThesisDefence/Project_Proposal_Roytman.docx
+++ b/DiplomaThesisDefence/Project_Proposal_Roytman.docx
@@ -747,15 +747,7 @@
       </w:pPr>
       <w:commentRangeStart w:id="13"/>
       <w:r>
-        <w:t xml:space="preserve">As mentioned above, this paper proposes a different approach to the problem. Instead of using GPS tracker devices using of Android devices is suggested. Android application will connect to special hardware device which purpose is to transmit data from the on-board computer to the application using Bluetooth technology. These hardware devices are approximately five - six times cheaper compared to devices offered by modern vehicle monitoring systems: for example, devices developed by Autograph cost from four and a half thousand rubles to six and a half </w:t>
-      </w:r>
-      <w:proofErr w:type="gramStart"/>
-      <w:r>
-        <w:t>thousands</w:t>
-      </w:r>
-      <w:proofErr w:type="gramEnd"/>
-      <w:r>
-        <w:t xml:space="preserve"> rubles plus installation of this hardware costs from one thousand rubles to two thousand rubles and devices which are needed for Bluetooth transmission cost approximately one thousand rubles with no special installation needed. Beside that GPS tracker subscription fee is about 250-400 rubles monthly because of built-in SIM card need to reach online and Android device subscription fee is to be paid by vehicle driver and will include all the rest of his mobile network activity therefore a more profitable subscription plan can be chosen. That gives that kind of project persuasive financial reasons.</w:t>
+        <w:t>As mentioned above, this paper proposes a different approach to the problem. Instead of using GPS tracker devices using of Android devices is suggested. Android application will connect to special hardware device which purpose is to transmit data from the on-board computer to the application using Bluetooth technology. These hardware devices are approximately five - six times cheaper compared to devices offered by modern vehicle monitoring systems: for example, devices developed by Autograph cost from four and a half thousand rubles to six and a half thousand rubles plus installation of this hardware costs from one thousand rubles to two thousand rubles and devices which are needed for Bluetooth transmission cost approximately one thousand rubles with no special installation needed. Beside that GPS tracker subscription fee is about 250-400 rubles monthly because of built-in SIM card need to reach online and Android device subscription fee is to be paid by vehicle driver and will include all the rest of his mobile network activity therefore a more profitable subscription plan can be chosen. That gives that kind of project persuasive financial reasons.</w:t>
       </w:r>
       <w:commentRangeEnd w:id="13"/>
       <w:r>
@@ -848,6 +840,7 @@
     <w:p>
       <w:pPr>
         <w:pStyle w:val="Heading1"/>
+        <w:ind w:left="216" w:hanging="216"/>
       </w:pPr>
       <w:r>
         <w:t>Conclusion</w:t>

</xml_diff>

<commit_message>
Project Proposal #32 Draft fixes after discussion with academic adviser: schemas added and roles explanation
</commit_message>
<xml_diff>
--- a/DiplomaThesisDefence/Project_Proposal_Roytman.docx
+++ b/DiplomaThesisDefence/Project_Proposal_Roytman.docx
@@ -299,7 +299,25 @@
         <w:rPr>
           <w:color w:val="000000"/>
         </w:rPr>
-        <w:t>First vehicle monitoring system was developed in 1982 and in 1994 the final of the first twenty-four satellites was launched, and the GPS system was considered fully operational. Since than vehicle monitoring systems were improved dramatically. Modern solutions offer online fleet management systems, which include a wide-range functionality of vehicle monitoring. Commonly such systems are used for monitoring vehicle location, plan vehicle maintenance, observe driver’s productivity and driving style such as over-speeding [1] or alcohol detection [2]. That kind of systems is suitable for fleet management such as delivery trucks, taxi service, public transport, garbage trucks or business trips controlling.</w:t>
+        <w:t>First vehicle monitoring system was developed in 1982 and in 1994 the final of the first twenty-four satellites was launched, and the GPS system was considered fully operational. Since than vehicle monitoring systems were improved dramatically. Modern solutions offer online fleet management systems, which include a wide-range functionality of vehicle monitoring. Commonly such systems are used for monitoring vehicle location, plan vehicle maintenance, observe driver’s productivity and driving style</w:t>
+      </w:r>
+      <w:r>
+        <w:rPr>
+          <w:color w:val="000000"/>
+        </w:rPr>
+        <w:t xml:space="preserve"> </w:t>
+      </w:r>
+      <w:r>
+        <w:rPr>
+          <w:color w:val="000000"/>
+        </w:rPr>
+        <w:t>deviations</w:t>
+      </w:r>
+      <w:r>
+        <w:rPr>
+          <w:color w:val="000000"/>
+        </w:rPr>
+        <w:t xml:space="preserve"> such as over-speeding [1] or alcohol detection [2]. That kind of systems is suitable for fleet management such as delivery trucks, taxi service, public transport, garbage trucks or business trips controlling.</w:t>
       </w:r>
       <w:commentRangeEnd w:id="2"/>
       <w:r>
@@ -454,6 +472,26 @@
         </w:rPr>
         <w:commentReference w:id="5"/>
       </w:r>
+      <w:commentRangeStart w:id="6"/>
+      <w:r>
+        <w:rPr>
+          <w:color w:val="000000"/>
+        </w:rPr>
+        <w:t>The newness of this particular research is using Android device as data transmitter instead of other hardware devices</w:t>
+      </w:r>
+      <w:commentRangeEnd w:id="6"/>
+      <w:r>
+        <w:rPr>
+          <w:rStyle w:val="CommentReference"/>
+        </w:rPr>
+        <w:commentReference w:id="6"/>
+      </w:r>
+      <w:r>
+        <w:rPr>
+          <w:color w:val="000000"/>
+        </w:rPr>
+        <w:t xml:space="preserve">. </w:t>
+      </w:r>
     </w:p>
     <w:p>
       <w:pPr>
@@ -474,25 +512,43 @@
           <w:color w:val="000000"/>
         </w:rPr>
       </w:pPr>
-      <w:commentRangeStart w:id="6"/>
-      <w:r>
-        <w:rPr>
-          <w:color w:val="000000"/>
-        </w:rPr>
-        <w:t>The newness of this particular research is using Android device as data transmitter instead of other hardware devices</w:t>
-      </w:r>
-      <w:commentRangeEnd w:id="6"/>
+      <w:commentRangeStart w:id="7"/>
+      <w:r>
+        <w:rPr>
+          <w:color w:val="000000"/>
+        </w:rPr>
+        <w:t>Expected result of this study is to develop Android application</w:t>
+      </w:r>
+      <w:r>
+        <w:rPr>
+          <w:color w:val="000000"/>
+        </w:rPr>
+        <w:t xml:space="preserve"> </w:t>
+      </w:r>
+      <w:r>
+        <w:rPr>
+          <w:color w:val="000000"/>
+        </w:rPr>
+        <w:t xml:space="preserve">written in Java, web-application consisted of backend server written in C# with help of ASP .NET Core </w:t>
+      </w:r>
+      <w:r>
+        <w:rPr>
+          <w:color w:val="000000"/>
+        </w:rPr>
+        <w:t>framework and frontend part written in JavaScript and React framework. The Android application will have functionality of recording the vehicle data to the database, managing driver’s tasks and communicate with system operator. Web application will have functionality of aggregating, visualizing and managing the data of vehicles fleet, web application is used by system operator</w:t>
+      </w:r>
+      <w:r>
+        <w:rPr>
+          <w:color w:val="000000"/>
+        </w:rPr>
+        <w:t>.</w:t>
+      </w:r>
+      <w:commentRangeEnd w:id="7"/>
       <w:r>
         <w:rPr>
           <w:rStyle w:val="CommentReference"/>
         </w:rPr>
-        <w:commentReference w:id="6"/>
-      </w:r>
-      <w:r>
-        <w:rPr>
-          <w:color w:val="000000"/>
-        </w:rPr>
-        <w:t xml:space="preserve">. </w:t>
+        <w:commentReference w:id="7"/>
       </w:r>
     </w:p>
     <w:p>
@@ -508,64 +564,6 @@
           <w:tab w:val="left" w:pos="288"/>
         </w:tabs>
         <w:spacing w:after="120" w:line="228" w:lineRule="auto"/>
-        <w:ind w:firstLine="288"/>
-        <w:jc w:val="both"/>
-        <w:rPr>
-          <w:color w:val="000000"/>
-        </w:rPr>
-      </w:pPr>
-      <w:commentRangeStart w:id="7"/>
-      <w:r>
-        <w:rPr>
-          <w:color w:val="000000"/>
-        </w:rPr>
-        <w:t>Expected result of this study is to develop Android application</w:t>
-      </w:r>
-      <w:r>
-        <w:rPr>
-          <w:color w:val="000000"/>
-        </w:rPr>
-        <w:t xml:space="preserve"> </w:t>
-      </w:r>
-      <w:r>
-        <w:rPr>
-          <w:color w:val="000000"/>
-        </w:rPr>
-        <w:t xml:space="preserve">written in Java, web-application consisted of </w:t>
-      </w:r>
-      <w:r>
-        <w:rPr>
-          <w:color w:val="000000"/>
-        </w:rPr>
-        <w:t>backend server written in C# with help of ASP .NET Core framework and frontend part written in JavaScript and React framework. The Android application will have functionality of recording the vehicle data to the database, managing driver’s tasks and communicate with system operator. Web application will have functionality of aggregating, visualizing and managing the data of vehicles fleet, web application is used by system operator</w:t>
-      </w:r>
-      <w:r>
-        <w:rPr>
-          <w:color w:val="000000"/>
-        </w:rPr>
-        <w:t>.</w:t>
-      </w:r>
-      <w:commentRangeEnd w:id="7"/>
-      <w:r>
-        <w:rPr>
-          <w:rStyle w:val="CommentReference"/>
-        </w:rPr>
-        <w:commentReference w:id="7"/>
-      </w:r>
-    </w:p>
-    <w:p>
-      <w:pPr>
-        <w:pBdr>
-          <w:top w:val="nil"/>
-          <w:left w:val="nil"/>
-          <w:bottom w:val="nil"/>
-          <w:right w:val="nil"/>
-          <w:between w:val="nil"/>
-        </w:pBdr>
-        <w:tabs>
-          <w:tab w:val="left" w:pos="288"/>
-        </w:tabs>
-        <w:spacing w:after="120" w:line="228" w:lineRule="auto"/>
         <w:jc w:val="both"/>
         <w:rPr>
           <w:color w:val="000000"/>
@@ -637,7 +635,13 @@
         <w:jc w:val="both"/>
       </w:pPr>
       <w:r>
-        <w:t>Omnicomm and Autograph have similar approach: they use self-developed GPS tracker devices. Customization devices for example for the fuel level monitoring are selling separately.</w:t>
+        <w:t xml:space="preserve">Omnicomm and Autograph have </w:t>
+      </w:r>
+      <w:r>
+        <w:t xml:space="preserve">a </w:t>
+      </w:r>
+      <w:r>
+        <w:t>similar approach: they use self-developed GPS tracker devices. Customization devices for example for the fuel level monitoring are selling separately.</w:t>
       </w:r>
     </w:p>
     <w:p>
@@ -681,11 +685,11 @@
         <w:jc w:val="both"/>
       </w:pPr>
       <w:r>
-        <w:t xml:space="preserve">Such systems provide cure functionality of vehicles and drivers management: create / read / update / delete operations. Tracking vehicles location using GPS technology: synchronization mechanisms, when GPS tracker is offline are also implemented. </w:t>
+        <w:t xml:space="preserve">Such systems provide cure functionality of vehicles and drivers management: create / read / update / delete operations. Tracking vehicles location using GPS technology: synchronization mechanisms, when GPS tracker is offline are also implemented. Monitoring vehicles operational statistics such as fuel level, </w:t>
       </w:r>
       <w:r>
         <w:lastRenderedPageBreak/>
-        <w:t>Monitoring vehicles operational statistics such as fuel level, mileage, vehicle speed, oil level and other metrics customizable by availability of additional devices connected to the vehicle components. Managing vehicle maintenance plans: establish needed maintenance and set time intervals to notify about it repeatedly, keep vehicle health car that provides information about maintenance, accidents and repairs. Drivers tasks: suitable for delivery purposes, tasks are assigned to drivers, they complete tasks and can be rewarded by completed tasks amount afterwards. Highly customizable analytical reports: completed by driver’s tasks, over-speeding, fuel control. Dashboard with statistics over the vehicle fleet: graphics and numbers that represent fleet activity during customizable time period.</w:t>
+        <w:t>mileage, vehicle speed, oil level and other metrics customizable by availability of additional devices connected to the vehicle components. Managing vehicle maintenance plans: establish needed maintenance and set time intervals to notify about it repeatedly, keep vehicle health car that provides information about maintenance, accidents and repairs. Drivers tasks: suitable for delivery purposes, tasks are assigned to drivers, they complete tasks and can be rewarded by completed tasks amount afterwards. Highly customizable analytical reports: completed by driver’s tasks, over-speeding, fuel control. Dashboard with statistics over the vehicle fleet: graphics and numbers that represent fleet activity during customizable time period.</w:t>
       </w:r>
       <w:commentRangeEnd w:id="11"/>
       <w:r>
@@ -776,10 +780,10 @@
       </w:pPr>
       <w:commentRangeStart w:id="14"/>
       <w:r>
-        <w:t xml:space="preserve">Android application written using Java 8 and Android Studio IDE – is the service part used by vehicle drivers. As was explained above, android application by default have access to the GPS technology – that’s enough for the Minimum Viable Product, but not enough to compete with market dominants </w:t>
-      </w:r>
-      <w:r>
-        <w:t>therefore additional on-board software Bluetooth adapter is needed, this way application will have access to fuel level, mileage and other metrics. Android application in the foreground service (even then the app is minimized) will be recording these vehicle data at given time interval to local SQLite database and then another foreground service in the given interval of time will check internet connection and send data to something called Geodata Processing Service, details of this service work will be explained further. Application will also have functionality of driver’s task management and chat with the system operator including push notifications.</w:t>
+        <w:t xml:space="preserve">Android application written using Java 8 and Android Studio IDE – is the service part used by vehicle drivers. As was explained above, android application by default have access to the GPS technology – that’s enough for the Minimum Viable Product, but not enough to compete with market dominants therefore additional on-board software Bluetooth adapter is </w:t>
+      </w:r>
+      <w:r>
+        <w:t>needed, this way application will have access to fuel level, mileage and other metrics. Android application in the foreground service (even then the app is minimized) will be recording these vehicle data at given time interval to local SQLite database and then another foreground service in the given interval of time will check internet connection and send data to something called Geodata Processing Service, details of this service work will be explained further. Application will also have functionality of driver’s task management and chat with the system operator including push notifications.</w:t>
       </w:r>
       <w:commentRangeEnd w:id="14"/>
       <w:r>
@@ -839,9 +843,351 @@
     </w:p>
     <w:p>
       <w:pPr>
+        <w:jc w:val="both"/>
+      </w:pPr>
+    </w:p>
+    <w:p>
+      <w:pPr>
+        <w:jc w:val="both"/>
+      </w:pPr>
+      <w:r>
+        <w:rPr>
+          <w:noProof/>
+        </w:rPr>
+        <w:drawing>
+          <wp:inline distT="0" distB="0" distL="0" distR="0" wp14:anchorId="0F3350C7" wp14:editId="19446E08">
+            <wp:extent cx="3601677" cy="2445026"/>
+            <wp:effectExtent l="0" t="0" r="5715" b="0"/>
+            <wp:docPr id="3" name="Picture 3"/>
+            <wp:cNvGraphicFramePr>
+              <a:graphicFrameLocks xmlns:a="http://schemas.openxmlformats.org/drawingml/2006/main" noChangeAspect="1"/>
+            </wp:cNvGraphicFramePr>
+            <a:graphic xmlns:a="http://schemas.openxmlformats.org/drawingml/2006/main">
+              <a:graphicData uri="http://schemas.openxmlformats.org/drawingml/2006/picture">
+                <pic:pic xmlns:pic="http://schemas.openxmlformats.org/drawingml/2006/picture">
+                  <pic:nvPicPr>
+                    <pic:cNvPr id="3" name="Picture 3"/>
+                    <pic:cNvPicPr/>
+                  </pic:nvPicPr>
+                  <pic:blipFill>
+                    <a:blip r:embed="rId12" cstate="print">
+                      <a:extLst>
+                        <a:ext uri="{28A0092B-C50C-407E-A947-70E740481C1C}">
+                          <a14:useLocalDpi xmlns:a14="http://schemas.microsoft.com/office/drawing/2010/main" val="0"/>
+                        </a:ext>
+                      </a:extLst>
+                    </a:blip>
+                    <a:stretch>
+                      <a:fillRect/>
+                    </a:stretch>
+                  </pic:blipFill>
+                  <pic:spPr>
+                    <a:xfrm>
+                      <a:off x="0" y="0"/>
+                      <a:ext cx="3625469" cy="2461177"/>
+                    </a:xfrm>
+                    <a:prstGeom prst="rect">
+                      <a:avLst/>
+                    </a:prstGeom>
+                  </pic:spPr>
+                </pic:pic>
+              </a:graphicData>
+            </a:graphic>
+          </wp:inline>
+        </w:drawing>
+      </w:r>
+    </w:p>
+    <w:p>
+      <w:pPr>
+        <w:jc w:val="left"/>
+        <w:rPr>
+          <w:i/>
+          <w:iCs/>
+        </w:rPr>
+      </w:pPr>
+      <w:r>
+        <w:rPr>
+          <w:i/>
+          <w:iCs/>
+          <w:lang w:val="en-RU"/>
+        </w:rPr>
+        <w:t xml:space="preserve">Fig. </w:t>
+      </w:r>
+      <w:r>
+        <w:rPr>
+          <w:i/>
+          <w:iCs/>
+        </w:rPr>
+        <w:t>1</w:t>
+      </w:r>
+      <w:r>
+        <w:rPr>
+          <w:i/>
+          <w:iCs/>
+          <w:lang w:val="en-RU"/>
+        </w:rPr>
+        <w:t xml:space="preserve">. </w:t>
+      </w:r>
+      <w:r>
+        <w:rPr>
+          <w:i/>
+          <w:iCs/>
+        </w:rPr>
+        <w:t xml:space="preserve">Service </w:t>
+      </w:r>
+      <w:r>
+        <w:rPr>
+          <w:i/>
+          <w:iCs/>
+        </w:rPr>
+        <w:t>architecture</w:t>
+      </w:r>
+    </w:p>
+    <w:p>
+      <w:pPr>
+        <w:jc w:val="both"/>
+      </w:pPr>
+    </w:p>
+    <w:p>
+      <w:pPr>
+        <w:jc w:val="both"/>
+      </w:pPr>
+      <w:commentRangeStart w:id="18"/>
+      <w:r>
+        <w:t xml:space="preserve">Service target customers are companies, which business relay on vehicle fleet. </w:t>
+      </w:r>
+      <w:r>
+        <w:t xml:space="preserve">Commonly these companies have following roles structure: </w:t>
+      </w:r>
+      <w:r>
+        <w:t xml:space="preserve">drivers, operators and administrators. </w:t>
+      </w:r>
+      <w:r>
+        <w:br/>
+      </w:r>
+      <w:r>
+        <w:t>Drivers are employees who</w:t>
+      </w:r>
+      <w:r>
+        <w:t xml:space="preserve"> are</w:t>
+      </w:r>
+      <w:r>
+        <w:t xml:space="preserve"> in charge of vehicle</w:t>
+      </w:r>
+      <w:r>
+        <w:t>s</w:t>
+      </w:r>
+      <w:r>
+        <w:t xml:space="preserve"> driving. </w:t>
+      </w:r>
+      <w:r>
+        <w:t>D</w:t>
+      </w:r>
+      <w:r>
+        <w:t>river</w:t>
+      </w:r>
+      <w:r>
+        <w:t xml:space="preserve"> </w:t>
+      </w:r>
+      <w:r>
+        <w:t>utilize</w:t>
+      </w:r>
+      <w:r>
+        <w:t xml:space="preserve"> Android application for sending </w:t>
+      </w:r>
+      <w:r>
+        <w:t xml:space="preserve">vehicle’s </w:t>
+      </w:r>
+      <w:r>
+        <w:lastRenderedPageBreak/>
+        <w:t>location and other vehicle</w:t>
+      </w:r>
+      <w:r>
+        <w:t xml:space="preserve"> related</w:t>
+      </w:r>
+      <w:r>
+        <w:t xml:space="preserve"> data to the </w:t>
+      </w:r>
+      <w:r>
+        <w:t xml:space="preserve">Geodata Processing Service, he can manage tasks assigned to him and </w:t>
+      </w:r>
+      <w:r>
+        <w:t>communicate</w:t>
+      </w:r>
+      <w:r>
+        <w:t xml:space="preserve"> with the operator</w:t>
+      </w:r>
+      <w:r>
+        <w:t xml:space="preserve"> by text messages</w:t>
+      </w:r>
+      <w:r>
+        <w:t xml:space="preserve">. </w:t>
+      </w:r>
+      <w:r>
+        <w:br/>
+        <w:t xml:space="preserve">Operator responsibility is to manage system related data (vehicles, drivers, tasks), analyze fleet state with </w:t>
+      </w:r>
+      <w:r>
+        <w:t xml:space="preserve">the </w:t>
+      </w:r>
+      <w:r>
+        <w:t xml:space="preserve">help of visualizations and </w:t>
+      </w:r>
+      <w:r>
+        <w:t xml:space="preserve">analytical </w:t>
+      </w:r>
+      <w:r>
+        <w:t>reports.</w:t>
+      </w:r>
+    </w:p>
+    <w:p>
+      <w:pPr>
+        <w:jc w:val="both"/>
+      </w:pPr>
+      <w:r>
+        <w:rPr>
+          <w:noProof/>
+        </w:rPr>
+        <w:drawing>
+          <wp:anchor distT="0" distB="0" distL="114300" distR="114300" simplePos="0" relativeHeight="251658240" behindDoc="0" locked="0" layoutInCell="1" allowOverlap="1" wp14:anchorId="1D9D494A" wp14:editId="04802481">
+            <wp:simplePos x="0" y="0"/>
+            <wp:positionH relativeFrom="column">
+              <wp:posOffset>-322580</wp:posOffset>
+            </wp:positionH>
+            <wp:positionV relativeFrom="paragraph">
+              <wp:posOffset>726440</wp:posOffset>
+            </wp:positionV>
+            <wp:extent cx="3547110" cy="2785110"/>
+            <wp:effectExtent l="0" t="0" r="0" b="0"/>
+            <wp:wrapTopAndBottom/>
+            <wp:docPr id="6" name="Picture 6"/>
+            <wp:cNvGraphicFramePr>
+              <a:graphicFrameLocks xmlns:a="http://schemas.openxmlformats.org/drawingml/2006/main" noChangeAspect="1"/>
+            </wp:cNvGraphicFramePr>
+            <a:graphic xmlns:a="http://schemas.openxmlformats.org/drawingml/2006/main">
+              <a:graphicData uri="http://schemas.openxmlformats.org/drawingml/2006/picture">
+                <pic:pic xmlns:pic="http://schemas.openxmlformats.org/drawingml/2006/picture">
+                  <pic:nvPicPr>
+                    <pic:cNvPr id="6" name="Picture 6"/>
+                    <pic:cNvPicPr/>
+                  </pic:nvPicPr>
+                  <pic:blipFill>
+                    <a:blip r:embed="rId13" cstate="print">
+                      <a:extLst>
+                        <a:ext uri="{28A0092B-C50C-407E-A947-70E740481C1C}">
+                          <a14:useLocalDpi xmlns:a14="http://schemas.microsoft.com/office/drawing/2010/main" val="0"/>
+                        </a:ext>
+                      </a:extLst>
+                    </a:blip>
+                    <a:stretch>
+                      <a:fillRect/>
+                    </a:stretch>
+                  </pic:blipFill>
+                  <pic:spPr>
+                    <a:xfrm>
+                      <a:off x="0" y="0"/>
+                      <a:ext cx="3547110" cy="2785110"/>
+                    </a:xfrm>
+                    <a:prstGeom prst="rect">
+                      <a:avLst/>
+                    </a:prstGeom>
+                  </pic:spPr>
+                </pic:pic>
+              </a:graphicData>
+            </a:graphic>
+            <wp14:sizeRelH relativeFrom="page">
+              <wp14:pctWidth>0</wp14:pctWidth>
+            </wp14:sizeRelH>
+            <wp14:sizeRelV relativeFrom="page">
+              <wp14:pctHeight>0</wp14:pctHeight>
+            </wp14:sizeRelV>
+          </wp:anchor>
+        </w:drawing>
+      </w:r>
+      <w:r>
+        <w:t xml:space="preserve">Administrator is the role for </w:t>
+      </w:r>
+      <w:r>
+        <w:t xml:space="preserve">company-wide system customization: managing rules for the notification system, global settings as frequency of vehicle data </w:t>
+      </w:r>
+      <w:r>
+        <w:t>retrieval</w:t>
+      </w:r>
+      <w:r>
+        <w:t xml:space="preserve"> and its </w:t>
+      </w:r>
+      <w:r>
+        <w:t>synchronization</w:t>
+      </w:r>
+      <w:r>
+        <w:t>.</w:t>
+      </w:r>
+      <w:commentRangeEnd w:id="18"/>
+      <w:r>
+        <w:rPr>
+          <w:rStyle w:val="CommentReference"/>
+        </w:rPr>
+        <w:commentReference w:id="18"/>
+      </w:r>
+    </w:p>
+    <w:p>
+      <w:pPr>
+        <w:jc w:val="both"/>
+      </w:pPr>
+    </w:p>
+    <w:p>
+      <w:pPr>
+        <w:jc w:val="left"/>
+        <w:rPr>
+          <w:i/>
+          <w:iCs/>
+        </w:rPr>
+      </w:pPr>
+      <w:r>
+        <w:rPr>
+          <w:i/>
+          <w:iCs/>
+          <w:lang w:val="en-RU"/>
+        </w:rPr>
+        <w:t xml:space="preserve">Fig. </w:t>
+      </w:r>
+      <w:r>
+        <w:rPr>
+          <w:i/>
+          <w:iCs/>
+        </w:rPr>
+        <w:t>2</w:t>
+      </w:r>
+      <w:r>
+        <w:rPr>
+          <w:i/>
+          <w:iCs/>
+          <w:lang w:val="en-RU"/>
+        </w:rPr>
+        <w:t xml:space="preserve">. </w:t>
+      </w:r>
+      <w:r>
+        <w:rPr>
+          <w:i/>
+          <w:iCs/>
+        </w:rPr>
+        <w:t xml:space="preserve">Service </w:t>
+      </w:r>
+      <w:r>
+        <w:rPr>
+          <w:i/>
+          <w:iCs/>
+        </w:rPr>
+        <w:t>Use Case diagram</w:t>
+      </w:r>
+    </w:p>
+    <w:p>
+      <w:pPr>
         <w:pStyle w:val="Heading1"/>
-        <w:ind w:left="216" w:hanging="216"/>
-      </w:pPr>
+      </w:pPr>
+      <w:r>
+        <w:br w:type="column"/>
+      </w:r>
       <w:r>
         <w:t>Conclusion</w:t>
       </w:r>
@@ -850,9 +1196,21 @@
       <w:pPr>
         <w:jc w:val="both"/>
       </w:pPr>
-      <w:commentRangeStart w:id="18"/>
-      <w:r>
-        <w:t xml:space="preserve">As suggested by this paper, while vehicles monitoring system market is already divided by historically successful competitors, which use the same approach to key problem – transmission vehicle data to server, there is a chance that new product with new approach can find some place to fit in. Proposed solution is capable of saving company’s money on hardware, assuming vehicles drivers already have Android devices, therefore with the android </w:t>
+      <w:commentRangeStart w:id="19"/>
+      <w:r>
+        <w:t xml:space="preserve">As suggested by this paper, while vehicles monitoring system market is already divided by historically successful competitors, which use the same approach to </w:t>
+      </w:r>
+      <w:r>
+        <w:t xml:space="preserve">the </w:t>
+      </w:r>
+      <w:r>
+        <w:t xml:space="preserve">key problem – transmission vehicle data to server, there is a chance that new product with </w:t>
+      </w:r>
+      <w:r>
+        <w:t xml:space="preserve">a </w:t>
+      </w:r>
+      <w:r>
+        <w:t xml:space="preserve">new approach can find some place to fit in. Proposed solution is capable of saving company’s money on hardware, assuming vehicles drivers already have Android devices, therefore with the android </w:t>
       </w:r>
       <w:proofErr w:type="gramStart"/>
       <w:r>
@@ -862,12 +1220,12 @@
       <w:r>
         <w:t xml:space="preserve"> cheapness and their wide-spread it can gain some advantage among the competitors.</w:t>
       </w:r>
-      <w:commentRangeEnd w:id="18"/>
+      <w:commentRangeEnd w:id="19"/>
       <w:r>
         <w:rPr>
           <w:rStyle w:val="CommentReference"/>
         </w:rPr>
-        <w:commentReference w:id="18"/>
+        <w:commentReference w:id="19"/>
       </w:r>
     </w:p>
     <w:p>
@@ -931,7 +1289,7 @@
         </w:rPr>
         <w:t xml:space="preserve"> of Over Speeding Vehicles on Highways”. 4, April 2015. [Online]. Available: </w:t>
       </w:r>
-      <w:hyperlink r:id="rId9" w:history="1">
+      <w:hyperlink r:id="rId14" w:history="1">
         <w:r>
           <w:rPr>
             <w:rStyle w:val="Hyperlink"/>
@@ -1027,7 +1385,7 @@
         </w:rPr>
         <w:t xml:space="preserve"> “Alcohol Detection and Vehicle Controlling”. April 2015. [Online]. Available: </w:t>
       </w:r>
-      <w:hyperlink r:id="rId10" w:history="1">
+      <w:hyperlink r:id="rId15" w:history="1">
         <w:r>
           <w:rPr>
             <w:rStyle w:val="Hyperlink"/>
@@ -1059,7 +1417,6 @@
         <w:rPr>
           <w:color w:val="000000"/>
         </w:rPr>
-        <w:lastRenderedPageBreak/>
         <w:t>[3]</w:t>
       </w:r>
       <w:r>
@@ -1088,7 +1445,7 @@
         </w:rPr>
         <w:t xml:space="preserve"> “Infographic: 2,500,000 units on Wialon in figures”. 6, November 2020. [Online]. Available: </w:t>
       </w:r>
-      <w:hyperlink r:id="rId11" w:history="1">
+      <w:hyperlink r:id="rId16" w:history="1">
         <w:r>
           <w:rPr>
             <w:rStyle w:val="Hyperlink"/>
@@ -1162,7 +1519,7 @@
         </w:rPr>
         <w:t xml:space="preserve"> to fight car thefts”. 2, April 2020. [Online]. Available: </w:t>
       </w:r>
-      <w:hyperlink r:id="rId12" w:history="1">
+      <w:hyperlink r:id="rId17" w:history="1">
         <w:r>
           <w:rPr>
             <w:rStyle w:val="Hyperlink"/>
@@ -1208,7 +1565,7 @@
         </w:rPr>
         <w:t xml:space="preserve">Verma P. and Bhatia J. S. (2013). “Design and development of GPS-GSM based tracking system with Google Map based monitoring”. June 2013. [Online]. Available: </w:t>
       </w:r>
-      <w:hyperlink r:id="rId13" w:history="1">
+      <w:hyperlink r:id="rId18" w:history="1">
         <w:r>
           <w:rPr>
             <w:rStyle w:val="Hyperlink"/>
@@ -1291,7 +1648,7 @@
         </w:rPr>
         <w:t xml:space="preserve"> S. “Survey of geofencing algorithms”. June 2018. [Online]. Available: </w:t>
       </w:r>
-      <w:hyperlink r:id="rId14" w:history="1">
+      <w:hyperlink r:id="rId19" w:history="1">
         <w:r>
           <w:rPr>
             <w:rStyle w:val="Hyperlink"/>
@@ -1343,7 +1700,21 @@
           <w:b/>
           <w:bCs/>
         </w:rPr>
-        <w:t>1513</w:t>
+        <w:t>1</w:t>
+      </w:r>
+      <w:r>
+        <w:rPr>
+          <w:b/>
+          <w:bCs/>
+        </w:rPr>
+        <w:t>6</w:t>
+      </w:r>
+      <w:r>
+        <w:rPr>
+          <w:b/>
+          <w:bCs/>
+        </w:rPr>
+        <w:t>40</w:t>
       </w:r>
     </w:p>
     <w:sectPr>
@@ -1949,7 +2320,23 @@
       </w:pPr>
     </w:p>
   </w:comment>
-  <w:comment w:id="18" w:author="Microsoft Office User" w:date="2021-02-19T16:41:00Z" w:initials="MOU">
+  <w:comment w:id="18" w:author="Microsoft Office User" w:date="2021-02-23T20:56:00Z" w:initials="MOU">
+    <w:p>
+      <w:pPr>
+        <w:pStyle w:val="CommentText"/>
+      </w:pPr>
+      <w:r>
+        <w:rPr>
+          <w:rStyle w:val="CommentReference"/>
+        </w:rPr>
+        <w:annotationRef/>
+      </w:r>
+      <w:r>
+        <w:t>Service roles division</w:t>
+      </w:r>
+    </w:p>
+  </w:comment>
+  <w:comment w:id="19" w:author="Microsoft Office User" w:date="2021-02-19T16:41:00Z" w:initials="MOU">
     <w:p>
       <w:pPr>
         <w:pStyle w:val="CommentText"/>
@@ -1987,6 +2374,7 @@
   <w15:commentEx w15:paraId="34FCCF71" w15:done="0"/>
   <w15:commentEx w15:paraId="64D6E04C" w15:done="0"/>
   <w15:commentEx w15:paraId="01A63FD7" w15:done="0"/>
+  <w15:commentEx w15:paraId="69EC87D2" w15:done="0"/>
   <w15:commentEx w15:paraId="243AD0FC" w15:done="0"/>
 </w15:commentsEx>
 </file>
@@ -2010,6 +2398,7 @@
   <w16cex:commentExtensible w16cex:durableId="23DA688A" w16cex:dateUtc="2021-02-19T13:40:00Z"/>
   <w16cex:commentExtensible w16cex:durableId="23DA6895" w16cex:dateUtc="2021-02-19T13:40:00Z"/>
   <w16cex:commentExtensible w16cex:durableId="23DA689F" w16cex:dateUtc="2021-02-19T13:41:00Z"/>
+  <w16cex:commentExtensible w16cex:durableId="23DFEA9A" w16cex:dateUtc="2021-02-23T17:56:00Z"/>
   <w16cex:commentExtensible w16cex:durableId="23DA68AF" w16cex:dateUtc="2021-02-19T13:41:00Z"/>
 </w16cex:commentsExtensible>
 </file>
@@ -2033,8 +2422,47 @@
   <w16cid:commentId w16cid:paraId="34FCCF71" w16cid:durableId="23DA688A"/>
   <w16cid:commentId w16cid:paraId="64D6E04C" w16cid:durableId="23DA6895"/>
   <w16cid:commentId w16cid:paraId="01A63FD7" w16cid:durableId="23DA689F"/>
+  <w16cid:commentId w16cid:paraId="69EC87D2" w16cid:durableId="23DFEA9A"/>
   <w16cid:commentId w16cid:paraId="243AD0FC" w16cid:durableId="23DA68AF"/>
 </w16cid:commentsIds>
+</file>
+
+<file path=word/endnotes.xml><?xml version="1.0" encoding="utf-8"?>
+<w:endnotes xmlns:wpc="http://schemas.microsoft.com/office/word/2010/wordprocessingCanvas" xmlns:cx="http://schemas.microsoft.com/office/drawing/2014/chartex" xmlns:cx1="http://schemas.microsoft.com/office/drawing/2015/9/8/chartex" xmlns:cx2="http://schemas.microsoft.com/office/drawing/2015/10/21/chartex" xmlns:cx3="http://schemas.microsoft.com/office/drawing/2016/5/9/chartex" xmlns:cx4="http://schemas.microsoft.com/office/drawing/2016/5/10/chartex" xmlns:cx5="http://schemas.microsoft.com/office/drawing/2016/5/11/chartex" xmlns:cx6="http://schemas.microsoft.com/office/drawing/2016/5/12/chartex" xmlns:cx7="http://schemas.microsoft.com/office/drawing/2016/5/13/chartex" xmlns:cx8="http://schemas.microsoft.com/office/drawing/2016/5/14/chartex" xmlns:mc="http://schemas.openxmlformats.org/markup-compatibility/2006" xmlns:aink="http://schemas.microsoft.com/office/drawing/2016/ink" xmlns:am3d="http://schemas.microsoft.com/office/drawing/2017/model3d" xmlns:o="urn:schemas-microsoft-com:office:office" xmlns:r="http://schemas.openxmlformats.org/officeDocument/2006/relationships" xmlns:m="http://schemas.openxmlformats.org/officeDocument/2006/math" xmlns:v="urn:schemas-microsoft-com:vml" xmlns:wp14="http://schemas.microsoft.com/office/word/2010/wordprocessingDrawing" xmlns:wp="http://schemas.openxmlformats.org/drawingml/2006/wordprocessingDrawing" xmlns:w10="urn:schemas-microsoft-com:office:word" xmlns:w="http://schemas.openxmlformats.org/wordprocessingml/2006/main" xmlns:w14="http://schemas.microsoft.com/office/word/2010/wordml" xmlns:w15="http://schemas.microsoft.com/office/word/2012/wordml" xmlns:w16cex="http://schemas.microsoft.com/office/word/2018/wordml/cex" xmlns:w16cid="http://schemas.microsoft.com/office/word/2016/wordml/cid" xmlns:w16="http://schemas.microsoft.com/office/word/2018/wordml" xmlns:w16se="http://schemas.microsoft.com/office/word/2015/wordml/symex" xmlns:wpg="http://schemas.microsoft.com/office/word/2010/wordprocessingGroup" xmlns:wpi="http://schemas.microsoft.com/office/word/2010/wordprocessingInk" xmlns:wne="http://schemas.microsoft.com/office/word/2006/wordml" xmlns:wps="http://schemas.microsoft.com/office/word/2010/wordprocessingShape" mc:Ignorable="w14 w15 w16se w16cid w16 w16cex wp14">
+  <w:endnote w:type="separator" w:id="-1">
+    <w:p>
+      <w:r>
+        <w:separator/>
+      </w:r>
+    </w:p>
+  </w:endnote>
+  <w:endnote w:type="continuationSeparator" w:id="0">
+    <w:p>
+      <w:r>
+        <w:continuationSeparator/>
+      </w:r>
+    </w:p>
+  </w:endnote>
+</w:endnotes>
+</file>
+
+<file path=word/footnotes.xml><?xml version="1.0" encoding="utf-8"?>
+<w:footnotes xmlns:wpc="http://schemas.microsoft.com/office/word/2010/wordprocessingCanvas" xmlns:cx="http://schemas.microsoft.com/office/drawing/2014/chartex" xmlns:cx1="http://schemas.microsoft.com/office/drawing/2015/9/8/chartex" xmlns:cx2="http://schemas.microsoft.com/office/drawing/2015/10/21/chartex" xmlns:cx3="http://schemas.microsoft.com/office/drawing/2016/5/9/chartex" xmlns:cx4="http://schemas.microsoft.com/office/drawing/2016/5/10/chartex" xmlns:cx5="http://schemas.microsoft.com/office/drawing/2016/5/11/chartex" xmlns:cx6="http://schemas.microsoft.com/office/drawing/2016/5/12/chartex" xmlns:cx7="http://schemas.microsoft.com/office/drawing/2016/5/13/chartex" xmlns:cx8="http://schemas.microsoft.com/office/drawing/2016/5/14/chartex" xmlns:mc="http://schemas.openxmlformats.org/markup-compatibility/2006" xmlns:aink="http://schemas.microsoft.com/office/drawing/2016/ink" xmlns:am3d="http://schemas.microsoft.com/office/drawing/2017/model3d" xmlns:o="urn:schemas-microsoft-com:office:office" xmlns:r="http://schemas.openxmlformats.org/officeDocument/2006/relationships" xmlns:m="http://schemas.openxmlformats.org/officeDocument/2006/math" xmlns:v="urn:schemas-microsoft-com:vml" xmlns:wp14="http://schemas.microsoft.com/office/word/2010/wordprocessingDrawing" xmlns:wp="http://schemas.openxmlformats.org/drawingml/2006/wordprocessingDrawing" xmlns:w10="urn:schemas-microsoft-com:office:word" xmlns:w="http://schemas.openxmlformats.org/wordprocessingml/2006/main" xmlns:w14="http://schemas.microsoft.com/office/word/2010/wordml" xmlns:w15="http://schemas.microsoft.com/office/word/2012/wordml" xmlns:w16cex="http://schemas.microsoft.com/office/word/2018/wordml/cex" xmlns:w16cid="http://schemas.microsoft.com/office/word/2016/wordml/cid" xmlns:w16="http://schemas.microsoft.com/office/word/2018/wordml" xmlns:w16se="http://schemas.microsoft.com/office/word/2015/wordml/symex" xmlns:wpg="http://schemas.microsoft.com/office/word/2010/wordprocessingGroup" xmlns:wpi="http://schemas.microsoft.com/office/word/2010/wordprocessingInk" xmlns:wne="http://schemas.microsoft.com/office/word/2006/wordml" xmlns:wps="http://schemas.microsoft.com/office/word/2010/wordprocessingShape" mc:Ignorable="w14 w15 w16se w16cid w16 w16cex wp14">
+  <w:footnote w:type="separator" w:id="-1">
+    <w:p>
+      <w:r>
+        <w:separator/>
+      </w:r>
+    </w:p>
+  </w:footnote>
+  <w:footnote w:type="continuationSeparator" w:id="0">
+    <w:p>
+      <w:r>
+        <w:continuationSeparator/>
+      </w:r>
+    </w:p>
+  </w:footnote>
+</w:footnotes>
 </file>
 
 <file path=word/numbering.xml><?xml version="1.0" encoding="utf-8"?>
@@ -4731,6 +5159,48 @@
       <w:shd w:val="clear" w:color="auto" w:fill="E1DFDD"/>
     </w:rPr>
   </w:style>
+  <w:style w:type="paragraph" w:styleId="Header">
+    <w:name w:val="header"/>
+    <w:basedOn w:val="Normal"/>
+    <w:link w:val="HeaderChar"/>
+    <w:uiPriority w:val="99"/>
+    <w:unhideWhenUsed/>
+    <w:rsid w:val="00266D3C"/>
+    <w:pPr>
+      <w:tabs>
+        <w:tab w:val="center" w:pos="4513"/>
+        <w:tab w:val="right" w:pos="9026"/>
+      </w:tabs>
+    </w:pPr>
+  </w:style>
+  <w:style w:type="character" w:customStyle="1" w:styleId="HeaderChar">
+    <w:name w:val="Header Char"/>
+    <w:basedOn w:val="DefaultParagraphFont"/>
+    <w:link w:val="Header"/>
+    <w:uiPriority w:val="99"/>
+    <w:rsid w:val="00266D3C"/>
+  </w:style>
+  <w:style w:type="paragraph" w:styleId="Footer">
+    <w:name w:val="footer"/>
+    <w:basedOn w:val="Normal"/>
+    <w:link w:val="FooterChar"/>
+    <w:uiPriority w:val="99"/>
+    <w:unhideWhenUsed/>
+    <w:rsid w:val="00266D3C"/>
+    <w:pPr>
+      <w:tabs>
+        <w:tab w:val="center" w:pos="4513"/>
+        <w:tab w:val="right" w:pos="9026"/>
+      </w:tabs>
+    </w:pPr>
+  </w:style>
+  <w:style w:type="character" w:customStyle="1" w:styleId="FooterChar">
+    <w:name w:val="Footer Char"/>
+    <w:basedOn w:val="DefaultParagraphFont"/>
+    <w:link w:val="Footer"/>
+    <w:uiPriority w:val="99"/>
+    <w:rsid w:val="00266D3C"/>
+  </w:style>
 </w:styles>
 </file>
 
@@ -5052,4 +5522,16 @@
   </a:objectDefaults>
   <a:extraClrSchemeLst/>
 </a:theme>
+</file>
+
+<file path=customXml/item1.xml><?xml version="1.0" encoding="utf-8"?>
+<b:Sources xmlns:b="http://schemas.openxmlformats.org/officeDocument/2006/bibliography" xmlns="http://schemas.openxmlformats.org/officeDocument/2006/bibliography" SelectedStyle="/APASixthEditionOfficeOnline.xsl" StyleName="APA" Version="6"/>
+</file>
+
+<file path=customXml/itemProps1.xml><?xml version="1.0" encoding="utf-8"?>
+<ds:datastoreItem xmlns:ds="http://schemas.openxmlformats.org/officeDocument/2006/customXml" ds:itemID="{1F896317-D954-5044-8D74-AB77911DDCC3}">
+  <ds:schemaRefs>
+    <ds:schemaRef ds:uri="http://schemas.openxmlformats.org/officeDocument/2006/bibliography"/>
+  </ds:schemaRefs>
+</ds:datastoreItem>
 </file>
</xml_diff>

<commit_message>
Project Proposal #32 Final draft + antiplagiat
</commit_message>
<xml_diff>
--- a/DiplomaThesisDefence/Project_Proposal_Roytman.docx
+++ b/DiplomaThesisDefence/Project_Proposal_Roytman.docx
@@ -211,7 +211,25 @@
           <w:sz w:val="18"/>
           <w:szCs w:val="18"/>
         </w:rPr>
-        <w:t>Last twenty years, vehicle monitoring systems have experienced significant rise in popularity and complexity. This article describes the key concepts of such systems. After explaining key concepts, this article will offer reason why different set of tools is needed, how it will make a difference and how it will affect the industry.</w:t>
+        <w:t xml:space="preserve">Last twenty years, vehicle monitoring systems have </w:t>
+      </w:r>
+      <w:r>
+        <w:rPr>
+          <w:b/>
+          <w:color w:val="000000"/>
+          <w:sz w:val="18"/>
+          <w:szCs w:val="18"/>
+        </w:rPr>
+        <w:t>gone through</w:t>
+      </w:r>
+      <w:r>
+        <w:rPr>
+          <w:b/>
+          <w:color w:val="000000"/>
+          <w:sz w:val="18"/>
+          <w:szCs w:val="18"/>
+        </w:rPr>
+        <w:t xml:space="preserve"> significant rise in popularity and complexity. This article describes the key concepts of such systems. After explaining key concepts, this article will offer reason why different set of tools is needed, how it will make a difference and how it will affect the industry.</w:t>
       </w:r>
       <w:commentRangeEnd w:id="1"/>
       <w:r>
@@ -317,7 +335,19 @@
         <w:rPr>
           <w:color w:val="000000"/>
         </w:rPr>
-        <w:t xml:space="preserve"> such as over-speeding [1] or alcohol detection [2]. That kind of systems is suitable for fleet management such as delivery trucks, taxi service, public transport, garbage trucks or business trips controlling.</w:t>
+        <w:t xml:space="preserve"> such as over-speeding [1] or alcohol detection [2]. That kind of systems is suitable for fleet management</w:t>
+      </w:r>
+      <w:r>
+        <w:rPr>
+          <w:color w:val="000000"/>
+        </w:rPr>
+        <w:t>, in particular</w:t>
+      </w:r>
+      <w:r>
+        <w:rPr>
+          <w:color w:val="000000"/>
+        </w:rPr>
+        <w:t xml:space="preserve"> delivery trucks, taxi service, public transport, garbage trucks or business trips controlling.</w:t>
       </w:r>
       <w:commentRangeEnd w:id="2"/>
       <w:r>
@@ -641,7 +671,13 @@
         <w:t xml:space="preserve">a </w:t>
       </w:r>
       <w:r>
-        <w:t>similar approach: they use self-developed GPS tracker devices. Customization devices for example for the fuel level monitoring are selling separately.</w:t>
+        <w:t>similar approach: they use</w:t>
+      </w:r>
+      <w:r>
+        <w:t xml:space="preserve"> the</w:t>
+      </w:r>
+      <w:r>
+        <w:t xml:space="preserve"> self-developed GPS tracker devices. Customization devices for example for the fuel level monitoring are selling separately.</w:t>
       </w:r>
     </w:p>
     <w:p>
@@ -710,7 +746,7 @@
       </w:pPr>
       <w:commentRangeStart w:id="12"/>
       <w:r>
-        <w:t>The rest of functionality varies between the systems. For example, Wialon also provides geofences [6] – zones on the map, which can be designed by the system operator and used further in event triggers. Event triggers, sends notification to the system’s operator when an event is fired. There is a mechanism for constructing specific events, for example when a vehicle enter</w:t>
+        <w:t>The rest of functionality varies between the systems. For example, Wialon also provides geofences [6] – zones on the map, which can be designed by the system operator and used further in event triggers. Event triggers sends notification to the system’s operator when an event is fired. There is a mechanism for constructing specific events, for example when a vehicle enter</w:t>
       </w:r>
       <w:r>
         <w:t>s</w:t>
@@ -1171,14 +1207,7 @@
           <w:i/>
           <w:iCs/>
         </w:rPr>
-        <w:t xml:space="preserve">Service </w:t>
-      </w:r>
-      <w:r>
-        <w:rPr>
-          <w:i/>
-          <w:iCs/>
-        </w:rPr>
-        <w:t>Use Case diagram</w:t>
+        <w:t>Service Use Case diagram</w:t>
       </w:r>
     </w:p>
     <w:p>
@@ -1198,7 +1227,13 @@
       </w:pPr>
       <w:commentRangeStart w:id="19"/>
       <w:r>
-        <w:t xml:space="preserve">As suggested by this paper, while vehicles monitoring system market is already divided by historically successful competitors, which use the same approach to </w:t>
+        <w:t xml:space="preserve">As suggested by this </w:t>
+      </w:r>
+      <w:r>
+        <w:t>article</w:t>
+      </w:r>
+      <w:r>
+        <w:t xml:space="preserve">, while vehicles monitoring system market is already divided by historically successful competitors, which use the same approach to </w:t>
       </w:r>
       <w:r>
         <w:t xml:space="preserve">the </w:t>

</xml_diff>